<commit_message>
abstract, conclusion, test results, gas fees
</commit_message>
<xml_diff>
--- a/docs/abstract persian english.docx
+++ b/docs/abstract persian english.docx
@@ -1,49 +1,495 @@
 
 <file path=word/document.xml><?xml version="1.0" encoding="utf-8"?>
-<w:document xmlns:wpc="http://schemas.microsoft.com/office/word/2010/wordprocessingCanvas" xmlns:cx="http://schemas.microsoft.com/office/drawing/2014/chartex" xmlns:mc="http://schemas.openxmlformats.org/markup-compatibility/2006" xmlns:o="urn:schemas-microsoft-com:office:office" xmlns:r="http://schemas.openxmlformats.org/officeDocument/2006/relationships" xmlns:m="http://schemas.openxmlformats.org/officeDocument/2006/math" xmlns:v="urn:schemas-microsoft-com:vml" xmlns:wp14="http://schemas.microsoft.com/office/word/2010/wordprocessingDrawing" xmlns:wp="http://schemas.openxmlformats.org/drawingml/2006/wordprocessingDrawing" xmlns:w10="urn:schemas-microsoft-com:office:word" xmlns:w="http://schemas.openxmlformats.org/wordprocessingml/2006/main" xmlns:w14="http://schemas.microsoft.com/office/word/2010/wordml" xmlns:w15="http://schemas.microsoft.com/office/word/2012/wordml" xmlns:w16se="http://schemas.microsoft.com/office/word/2015/wordml/symex" xmlns:wpg="http://schemas.microsoft.com/office/word/2010/wordprocessingGroup" xmlns:wpi="http://schemas.microsoft.com/office/word/2010/wordprocessingInk" xmlns:wne="http://schemas.microsoft.com/office/word/2006/wordml" xmlns:wps="http://schemas.microsoft.com/office/word/2010/wordprocessingShape" mc:Ignorable="w14 w15 w16se wp14">
+<w:document xmlns:wpc="http://schemas.microsoft.com/office/word/2010/wordprocessingCanvas" xmlns:cx="http://schemas.microsoft.com/office/drawing/2014/chartex" xmlns:cx1="http://schemas.microsoft.com/office/drawing/2015/9/8/chartex" xmlns:cx2="http://schemas.microsoft.com/office/drawing/2015/10/21/chartex" xmlns:cx3="http://schemas.microsoft.com/office/drawing/2016/5/9/chartex" xmlns:cx4="http://schemas.microsoft.com/office/drawing/2016/5/10/chartex" xmlns:cx5="http://schemas.microsoft.com/office/drawing/2016/5/11/chartex" xmlns:cx6="http://schemas.microsoft.com/office/drawing/2016/5/12/chartex" xmlns:cx7="http://schemas.microsoft.com/office/drawing/2016/5/13/chartex" xmlns:cx8="http://schemas.microsoft.com/office/drawing/2016/5/14/chartex" xmlns:mc="http://schemas.openxmlformats.org/markup-compatibility/2006" xmlns:aink="http://schemas.microsoft.com/office/drawing/2016/ink" xmlns:am3d="http://schemas.microsoft.com/office/drawing/2017/model3d" xmlns:o="urn:schemas-microsoft-com:office:office" xmlns:oel="http://schemas.microsoft.com/office/2019/extlst" xmlns:r="http://schemas.openxmlformats.org/officeDocument/2006/relationships" xmlns:m="http://schemas.openxmlformats.org/officeDocument/2006/math" xmlns:v="urn:schemas-microsoft-com:vml" xmlns:wp14="http://schemas.microsoft.com/office/word/2010/wordprocessingDrawing" xmlns:wp="http://schemas.openxmlformats.org/drawingml/2006/wordprocessingDrawing" xmlns:w10="urn:schemas-microsoft-com:office:word" xmlns:w="http://schemas.openxmlformats.org/wordprocessingml/2006/main" xmlns:w14="http://schemas.microsoft.com/office/word/2010/wordml" xmlns:w15="http://schemas.microsoft.com/office/word/2012/wordml" xmlns:w16cex="http://schemas.microsoft.com/office/word/2018/wordml/cex" xmlns:w16cid="http://schemas.microsoft.com/office/word/2016/wordml/cid" xmlns:w16="http://schemas.microsoft.com/office/word/2018/wordml" xmlns:w16du="http://schemas.microsoft.com/office/word/2023/wordml/word16du" xmlns:w16sdtdh="http://schemas.microsoft.com/office/word/2020/wordml/sdtdatahash" xmlns:w16se="http://schemas.microsoft.com/office/word/2015/wordml/symex" xmlns:wpg="http://schemas.microsoft.com/office/word/2010/wordprocessingGroup" xmlns:wpi="http://schemas.microsoft.com/office/word/2010/wordprocessingInk" xmlns:wne="http://schemas.microsoft.com/office/word/2006/wordml" xmlns:wps="http://schemas.microsoft.com/office/word/2010/wordprocessingShape" mc:Ignorable="w14 w15 w16se w16cid w16 w16cex w16sdtdh w16du wp14">
   <w:body>
     <w:p>
       <w:pPr>
-        <w:jc w:val="both"/>
-        <w:rPr>
-          <w:rFonts w:asciiTheme="majorBidi" w:hAnsiTheme="majorBidi" w:cstheme="majorBidi"/>
-          <w:sz w:val="24"/>
-          <w:szCs w:val="24"/>
+        <w:rPr>
           <w:lang w:bidi="fa-IR"/>
         </w:rPr>
       </w:pPr>
       <w:r>
         <w:rPr>
-          <w:rFonts w:asciiTheme="majorBidi" w:hAnsiTheme="majorBidi" w:cstheme="majorBidi"/>
-          <w:sz w:val="24"/>
-          <w:szCs w:val="24"/>
-          <w:lang w:bidi="fa-IR"/>
-        </w:rPr>
-        <w:t xml:space="preserve">This thesis proposes a novel decentralized energy trading platform built upon a smart grid infrastructure. By leveraging </w:t>
-      </w:r>
-      <w:proofErr w:type="spellStart"/>
-      <w:r>
-        <w:rPr>
-          <w:rFonts w:asciiTheme="majorBidi" w:hAnsiTheme="majorBidi" w:cstheme="majorBidi"/>
-          <w:sz w:val="24"/>
-          <w:szCs w:val="24"/>
-          <w:lang w:bidi="fa-IR"/>
-        </w:rPr>
-        <w:t>blockchain</w:t>
-      </w:r>
-      <w:proofErr w:type="spellEnd"/>
-      <w:r>
-        <w:rPr>
-          <w:rFonts w:asciiTheme="majorBidi" w:hAnsiTheme="majorBidi" w:cstheme="majorBidi"/>
-          <w:sz w:val="24"/>
-          <w:szCs w:val="24"/>
-          <w:lang w:bidi="fa-IR"/>
-        </w:rPr>
-        <w:t xml:space="preserve"> technology, we introduce a peer-to-peer energy exchange model where users can trade surplus energy for a digital currency. A trust-aware reputation system is implemented, allowing users to rate their trading partners. The core logic and security mechanisms of the platform are embedded within smart contracts, ensuring transparency, immutability, and automation of energy transactions. This research explores the design, implementation, and evaluation of the proposed system, focusing on its economic feasibility, scalability, and security implications.</w:t>
+          <w:lang w:bidi="fa-IR"/>
+        </w:rPr>
+        <w:t>This thesis proposes a novel decentralized energy trading platform built upon a smart grid infrastructure. By leveraging blockchain technology, we introduce a peer-to-peer energy exchange model where users can trade surplus energy for a digital currency. A trust-aware reputation system is implemented, allowing users to rate their trading partners. The core logic and security mechanisms of the platform are embedded within smart contracts, ensuring transparency, immutability, and automation of energy transactions. This research explores the design, implementation, and evaluation of the proposed system, focusing on its economic feasibility, scalability, and security implications.</w:t>
       </w:r>
     </w:p>
     <w:p>
       <w:pPr>
+        <w:rPr>
+          <w:lang w:bidi="fa-IR"/>
+        </w:rPr>
+      </w:pPr>
+      <w:r>
+        <w:rPr>
+          <w:lang w:bidi="fa-IR"/>
+        </w:rPr>
+        <w:t>Keywords: Smart grid, Blockchain, Decentralization, P2P energy trading, Reputation system, Trust</w:t>
+      </w:r>
+    </w:p>
+    <w:p>
+      <w:pPr>
+        <w:bidi/>
+        <w:rPr>
+          <w:rtl/>
+          <w:lang w:bidi="fa-IR"/>
+        </w:rPr>
+      </w:pPr>
+      <w:r>
+        <w:rPr>
+          <w:rFonts w:hint="cs"/>
+          <w:rtl/>
+          <w:lang w:bidi="fa-IR"/>
+        </w:rPr>
+        <w:t>پژوهش حاضر</w:t>
+      </w:r>
+      <w:r>
+        <w:rPr>
+          <w:rFonts w:hint="cs"/>
+          <w:rtl/>
+          <w:lang w:bidi="fa-IR"/>
+        </w:rPr>
+        <w:t xml:space="preserve"> یک </w:t>
+      </w:r>
+      <w:proofErr w:type="spellStart"/>
+      <w:r>
+        <w:rPr>
+          <w:rFonts w:hint="cs"/>
+          <w:rtl/>
+          <w:lang w:bidi="fa-IR"/>
+        </w:rPr>
+        <w:t>پلتفرم</w:t>
+      </w:r>
+      <w:proofErr w:type="spellEnd"/>
+      <w:r>
+        <w:rPr>
+          <w:rFonts w:hint="cs"/>
+          <w:rtl/>
+          <w:lang w:bidi="fa-IR"/>
+        </w:rPr>
+        <w:t xml:space="preserve"> </w:t>
+      </w:r>
+      <w:r>
+        <w:rPr>
+          <w:rFonts w:hint="cs"/>
+          <w:rtl/>
+          <w:lang w:bidi="fa-IR"/>
+        </w:rPr>
+        <w:t>تبادل</w:t>
+      </w:r>
+      <w:r>
+        <w:rPr>
+          <w:rFonts w:hint="cs"/>
+          <w:rtl/>
+          <w:lang w:bidi="fa-IR"/>
+        </w:rPr>
+        <w:t xml:space="preserve"> انرژی </w:t>
+      </w:r>
+      <w:proofErr w:type="spellStart"/>
+      <w:r>
+        <w:rPr>
+          <w:rFonts w:hint="cs"/>
+          <w:rtl/>
+          <w:lang w:bidi="fa-IR"/>
+        </w:rPr>
+        <w:t>غیرمتمرکز</w:t>
+      </w:r>
+      <w:proofErr w:type="spellEnd"/>
+      <w:r>
+        <w:rPr>
+          <w:rFonts w:hint="cs"/>
+          <w:rtl/>
+          <w:lang w:bidi="fa-IR"/>
+        </w:rPr>
+        <w:t xml:space="preserve"> را پیشنهاد می کند که </w:t>
+      </w:r>
+      <w:r>
+        <w:rPr>
+          <w:rFonts w:hint="cs"/>
+          <w:rtl/>
+          <w:lang w:bidi="fa-IR"/>
+        </w:rPr>
+        <w:t xml:space="preserve">مبتنی بر </w:t>
+      </w:r>
+      <w:r>
+        <w:rPr>
+          <w:rFonts w:hint="cs"/>
+          <w:rtl/>
+          <w:lang w:bidi="fa-IR"/>
+        </w:rPr>
+        <w:t xml:space="preserve">زیرساخت شبکه هوشمند ساخته شده است. با استفاده از فناوری </w:t>
+      </w:r>
+      <w:proofErr w:type="spellStart"/>
+      <w:r>
+        <w:rPr>
+          <w:rFonts w:hint="cs"/>
+          <w:rtl/>
+          <w:lang w:bidi="fa-IR"/>
+        </w:rPr>
+        <w:t>بلاک</w:t>
+      </w:r>
+      <w:proofErr w:type="spellEnd"/>
+      <w:r>
+        <w:rPr>
+          <w:rFonts w:hint="cs"/>
+          <w:rtl/>
+          <w:lang w:bidi="fa-IR"/>
+        </w:rPr>
+        <w:t xml:space="preserve"> چین، ما یک مدل تبادل انرژی همتا به همتا را معرفی می کنیم که در آن کاربران می توانند انرژی مازاد را با یک ارز دیجیتال مبادله کنند. یک سیستم </w:t>
+      </w:r>
+      <w:r>
+        <w:rPr>
+          <w:rFonts w:hint="cs"/>
+          <w:rtl/>
+          <w:lang w:bidi="fa-IR"/>
+        </w:rPr>
+        <w:t>شهرت آگاه از اعتماد</w:t>
+      </w:r>
+      <w:r>
+        <w:rPr>
+          <w:rFonts w:hint="cs"/>
+          <w:rtl/>
+          <w:lang w:bidi="fa-IR"/>
+        </w:rPr>
+        <w:t xml:space="preserve"> پیاده سازی شده است که به کاربران امکان می دهد شرکای تجاری خود را رتبه بندی کنند. منطق اصلی و مکانیسم های امنیتی این </w:t>
+      </w:r>
+      <w:proofErr w:type="spellStart"/>
+      <w:r>
+        <w:rPr>
+          <w:rFonts w:hint="cs"/>
+          <w:rtl/>
+          <w:lang w:bidi="fa-IR"/>
+        </w:rPr>
+        <w:t>پلت</w:t>
+      </w:r>
+      <w:proofErr w:type="spellEnd"/>
+      <w:r>
+        <w:rPr>
+          <w:rFonts w:hint="cs"/>
+          <w:rtl/>
+          <w:lang w:bidi="fa-IR"/>
+        </w:rPr>
+        <w:t xml:space="preserve"> فرم در قراردادهای هوشمند تعبیه شده است و شفافیت، تغییر ناپذیری و </w:t>
+      </w:r>
+      <w:proofErr w:type="spellStart"/>
+      <w:r>
+        <w:rPr>
+          <w:rFonts w:hint="cs"/>
+          <w:rtl/>
+          <w:lang w:bidi="fa-IR"/>
+        </w:rPr>
+        <w:t>اتوماسیون</w:t>
+      </w:r>
+      <w:proofErr w:type="spellEnd"/>
+      <w:r>
+        <w:rPr>
+          <w:rFonts w:hint="cs"/>
+          <w:rtl/>
+          <w:lang w:bidi="fa-IR"/>
+        </w:rPr>
+        <w:t xml:space="preserve"> </w:t>
+      </w:r>
+      <w:proofErr w:type="spellStart"/>
+      <w:r>
+        <w:rPr>
+          <w:rFonts w:hint="cs"/>
+          <w:rtl/>
+          <w:lang w:bidi="fa-IR"/>
+        </w:rPr>
+        <w:t>تراکنش</w:t>
+      </w:r>
+      <w:proofErr w:type="spellEnd"/>
+      <w:r>
+        <w:rPr>
+          <w:lang w:bidi="fa-IR"/>
+        </w:rPr>
+        <w:t xml:space="preserve"> </w:t>
+      </w:r>
+      <w:r>
+        <w:rPr>
+          <w:rFonts w:hint="cs"/>
+          <w:rtl/>
+          <w:lang w:bidi="fa-IR"/>
+        </w:rPr>
+        <w:t xml:space="preserve">های انرژی را تضمین می کند. </w:t>
+      </w:r>
+      <w:r>
+        <w:rPr>
+          <w:rFonts w:hint="cs"/>
+          <w:rtl/>
+          <w:lang w:bidi="fa-IR"/>
+        </w:rPr>
+        <w:t xml:space="preserve">هدف این پژوهش </w:t>
+      </w:r>
+      <w:r>
+        <w:rPr>
+          <w:rFonts w:hint="cs"/>
+          <w:rtl/>
+          <w:lang w:bidi="fa-IR"/>
+        </w:rPr>
+        <w:t xml:space="preserve">طراحی، </w:t>
+      </w:r>
+      <w:proofErr w:type="spellStart"/>
+      <w:r>
+        <w:rPr>
+          <w:rFonts w:hint="cs"/>
+          <w:rtl/>
+          <w:lang w:bidi="fa-IR"/>
+        </w:rPr>
+        <w:t>پیاده‌سازی</w:t>
+      </w:r>
+      <w:proofErr w:type="spellEnd"/>
+      <w:r>
+        <w:rPr>
+          <w:rFonts w:hint="cs"/>
+          <w:rtl/>
+          <w:lang w:bidi="fa-IR"/>
+        </w:rPr>
+        <w:t xml:space="preserve"> و ارزیابی سیستم پیشنهادی با تمرکز بر </w:t>
+      </w:r>
+      <w:proofErr w:type="spellStart"/>
+      <w:r>
+        <w:rPr>
+          <w:rFonts w:hint="cs"/>
+          <w:rtl/>
+          <w:lang w:bidi="fa-IR"/>
+        </w:rPr>
+        <w:t>امکان‌سنجی</w:t>
+      </w:r>
+      <w:proofErr w:type="spellEnd"/>
+      <w:r>
+        <w:rPr>
+          <w:rFonts w:hint="cs"/>
+          <w:rtl/>
+          <w:lang w:bidi="fa-IR"/>
+        </w:rPr>
+        <w:t xml:space="preserve"> اقتصادی، </w:t>
+      </w:r>
+      <w:proofErr w:type="spellStart"/>
+      <w:r>
+        <w:rPr>
+          <w:rFonts w:hint="cs"/>
+          <w:rtl/>
+          <w:lang w:bidi="fa-IR"/>
+        </w:rPr>
+        <w:t>مقیاس‌پذیری</w:t>
+      </w:r>
+      <w:proofErr w:type="spellEnd"/>
+      <w:r>
+        <w:rPr>
+          <w:rFonts w:hint="cs"/>
+          <w:rtl/>
+          <w:lang w:bidi="fa-IR"/>
+        </w:rPr>
+        <w:t xml:space="preserve"> و پیامدهای امنیتی آن بررسی </w:t>
+      </w:r>
+      <w:proofErr w:type="spellStart"/>
+      <w:r>
+        <w:rPr>
+          <w:rFonts w:hint="cs"/>
+          <w:rtl/>
+          <w:lang w:bidi="fa-IR"/>
+        </w:rPr>
+        <w:t>می‌کند</w:t>
+      </w:r>
+      <w:proofErr w:type="spellEnd"/>
+      <w:r>
+        <w:rPr>
+          <w:rFonts w:hint="cs"/>
+          <w:rtl/>
+          <w:lang w:bidi="fa-IR"/>
+        </w:rPr>
+        <w:t>.</w:t>
+      </w:r>
+      <w:r>
+        <w:rPr>
+          <w:rFonts w:hint="cs"/>
+          <w:rtl/>
+          <w:lang w:bidi="fa-IR"/>
+        </w:rPr>
+        <w:t xml:space="preserve"> </w:t>
+      </w:r>
+      <w:proofErr w:type="spellStart"/>
+      <w:r>
+        <w:rPr>
+          <w:rFonts w:hint="cs"/>
+          <w:rtl/>
+          <w:lang w:bidi="fa-IR"/>
+        </w:rPr>
+        <w:t>ارزیابی‌های</w:t>
+      </w:r>
+      <w:proofErr w:type="spellEnd"/>
+      <w:r>
+        <w:rPr>
+          <w:rFonts w:hint="cs"/>
+          <w:rtl/>
+          <w:lang w:bidi="fa-IR"/>
+        </w:rPr>
+        <w:t xml:space="preserve"> انجام شده و نتایج نشان </w:t>
+      </w:r>
+      <w:proofErr w:type="spellStart"/>
+      <w:r>
+        <w:rPr>
+          <w:rFonts w:hint="cs"/>
+          <w:rtl/>
+          <w:lang w:bidi="fa-IR"/>
+        </w:rPr>
+        <w:t>می‌دهند</w:t>
+      </w:r>
+      <w:proofErr w:type="spellEnd"/>
+      <w:r>
+        <w:rPr>
+          <w:rFonts w:hint="cs"/>
+          <w:rtl/>
+          <w:lang w:bidi="fa-IR"/>
+        </w:rPr>
+        <w:t xml:space="preserve"> که طرح پیشنهادی، از نظر امنیت، صحت عملکردی، و </w:t>
+      </w:r>
+      <w:proofErr w:type="spellStart"/>
+      <w:r>
+        <w:rPr>
+          <w:rFonts w:hint="cs"/>
+          <w:rtl/>
+          <w:lang w:bidi="fa-IR"/>
+        </w:rPr>
+        <w:t>بهینه‌سازی</w:t>
+      </w:r>
+      <w:proofErr w:type="spellEnd"/>
+      <w:r>
+        <w:rPr>
+          <w:rFonts w:hint="cs"/>
+          <w:rtl/>
+          <w:lang w:bidi="fa-IR"/>
+        </w:rPr>
+        <w:t xml:space="preserve"> </w:t>
+      </w:r>
+      <w:proofErr w:type="spellStart"/>
+      <w:r>
+        <w:rPr>
+          <w:rFonts w:hint="cs"/>
+          <w:rtl/>
+          <w:lang w:bidi="fa-IR"/>
+        </w:rPr>
+        <w:t>هزینه‌های</w:t>
+      </w:r>
+      <w:proofErr w:type="spellEnd"/>
+      <w:r>
+        <w:rPr>
+          <w:rFonts w:hint="cs"/>
+          <w:rtl/>
+          <w:lang w:bidi="fa-IR"/>
+        </w:rPr>
+        <w:t xml:space="preserve"> عملیات بر روی </w:t>
+      </w:r>
+      <w:proofErr w:type="spellStart"/>
+      <w:r>
+        <w:rPr>
+          <w:rFonts w:hint="cs"/>
+          <w:rtl/>
+          <w:lang w:bidi="fa-IR"/>
+        </w:rPr>
+        <w:t>بلاکچین</w:t>
+      </w:r>
+      <w:proofErr w:type="spellEnd"/>
+      <w:r>
+        <w:rPr>
+          <w:rFonts w:hint="cs"/>
+          <w:rtl/>
+          <w:lang w:bidi="fa-IR"/>
+        </w:rPr>
+        <w:t xml:space="preserve"> در مقایسه با پیشینه پژوهش </w:t>
+      </w:r>
+      <w:proofErr w:type="spellStart"/>
+      <w:r>
+        <w:rPr>
+          <w:rFonts w:hint="cs"/>
+          <w:rtl/>
+          <w:lang w:bidi="fa-IR"/>
+        </w:rPr>
+        <w:t>موفق‌تر</w:t>
+      </w:r>
+      <w:proofErr w:type="spellEnd"/>
+      <w:r>
+        <w:rPr>
+          <w:rFonts w:hint="cs"/>
+          <w:rtl/>
+          <w:lang w:bidi="fa-IR"/>
+        </w:rPr>
+        <w:t xml:space="preserve"> عمل کرده است.</w:t>
+      </w:r>
+    </w:p>
+    <w:p>
+      <w:pPr>
+        <w:bidi/>
+        <w:rPr>
+          <w:lang w:bidi="fa-IR"/>
+        </w:rPr>
+      </w:pPr>
+      <w:r>
+        <w:rPr>
+          <w:rFonts w:hint="cs"/>
+          <w:rtl/>
+          <w:lang w:bidi="fa-IR"/>
+        </w:rPr>
+        <w:t xml:space="preserve">کلمات کلیدی: شبکه برق هوشمند، </w:t>
+      </w:r>
+      <w:proofErr w:type="spellStart"/>
+      <w:r>
+        <w:rPr>
+          <w:rFonts w:hint="cs"/>
+          <w:rtl/>
+          <w:lang w:bidi="fa-IR"/>
+        </w:rPr>
+        <w:t>بلاکچین</w:t>
+      </w:r>
+      <w:proofErr w:type="spellEnd"/>
+      <w:r>
+        <w:rPr>
+          <w:rFonts w:hint="cs"/>
+          <w:rtl/>
+          <w:lang w:bidi="fa-IR"/>
+        </w:rPr>
+        <w:t>،</w:t>
+      </w:r>
+      <w:r>
+        <w:rPr>
+          <w:rFonts w:hint="cs"/>
+          <w:rtl/>
+          <w:lang w:bidi="fa-IR"/>
+        </w:rPr>
+        <w:t xml:space="preserve"> </w:t>
+      </w:r>
+      <w:proofErr w:type="spellStart"/>
+      <w:r>
+        <w:rPr>
+          <w:rFonts w:hint="cs"/>
+          <w:rtl/>
+          <w:lang w:bidi="fa-IR"/>
+        </w:rPr>
+        <w:t>تمرکززدایی</w:t>
+      </w:r>
+      <w:proofErr w:type="spellEnd"/>
+      <w:r>
+        <w:rPr>
+          <w:rFonts w:hint="cs"/>
+          <w:rtl/>
+          <w:lang w:bidi="fa-IR"/>
+        </w:rPr>
+        <w:t>،</w:t>
+      </w:r>
+      <w:r>
+        <w:rPr>
+          <w:rFonts w:hint="cs"/>
+          <w:rtl/>
+          <w:lang w:bidi="fa-IR"/>
+        </w:rPr>
+        <w:t xml:space="preserve"> تبادل انرژی همتا به همتا، سیستم شهرت،‌ اعتماد </w:t>
+      </w:r>
+    </w:p>
+    <w:p>
+      <w:pPr>
+        <w:bidi/>
         <w:rPr>
           <w:lang w:bidi="fa-IR"/>
         </w:rPr>
@@ -52,85 +498,18 @@
     <w:p>
       <w:pPr>
         <w:bidi/>
-        <w:jc w:val="both"/>
-        <w:rPr>
-          <w:rFonts w:cs="B Lotus"/>
-          <w:sz w:val="28"/>
-          <w:szCs w:val="28"/>
+        <w:rPr>
           <w:lang w:bidi="fa-IR"/>
         </w:rPr>
       </w:pPr>
-      <w:r>
-        <w:rPr>
-          <w:rFonts w:cs="B Lotus" w:hint="cs"/>
-          <w:sz w:val="28"/>
-          <w:szCs w:val="28"/>
-          <w:rtl/>
-          <w:lang w:bidi="fa-IR"/>
-        </w:rPr>
-        <w:t>پژوهش حاضر یک پلتفرم تبادل انرژی غیرمتمرکز را پیشنهاد می کند که مبتنی بر زیرساخت</w:t>
-      </w:r>
-      <w:bookmarkStart w:id="0" w:name="_GoBack"/>
-      <w:bookmarkEnd w:id="0"/>
-      <w:r>
-        <w:rPr>
-          <w:rFonts w:cs="B Lotus" w:hint="cs"/>
-          <w:sz w:val="28"/>
-          <w:szCs w:val="28"/>
-          <w:rtl/>
-          <w:lang w:bidi="fa-IR"/>
-        </w:rPr>
-        <w:t xml:space="preserve"> شبکه هوشمند ساخته شده</w:t>
-      </w:r>
-      <w:r>
-        <w:rPr>
-          <w:rFonts w:cs="B Lotus" w:hint="cs"/>
-          <w:sz w:val="28"/>
-          <w:szCs w:val="28"/>
-          <w:rtl/>
-          <w:lang w:bidi="fa-IR"/>
-        </w:rPr>
-        <w:t xml:space="preserve"> است. با استفاده از فناوری بلاک‌</w:t>
-      </w:r>
-      <w:r>
-        <w:rPr>
-          <w:rFonts w:cs="B Lotus"/>
-          <w:sz w:val="28"/>
-          <w:szCs w:val="28"/>
-          <w:lang w:bidi="fa-IR"/>
-        </w:rPr>
-        <w:t xml:space="preserve"> </w:t>
-      </w:r>
-      <w:r>
-        <w:rPr>
-          <w:rFonts w:cs="B Lotus" w:hint="cs"/>
-          <w:sz w:val="28"/>
-          <w:szCs w:val="28"/>
-          <w:rtl/>
-          <w:lang w:bidi="fa-IR"/>
-        </w:rPr>
-        <w:t>چین، ما یک مدل تبادل انرژی همتا به همتا را معرفی می کنیم که در آن کاربران می توانند انرژی مازاد را با یک ارز دیجیتال مبادله کنند. یک سیستم شهرت آگاه از اعتماد پیاده سازی شده است که به کاربران امکان می دهد شرکای تجاری خود را رتبه بندی کنند. منطق اص</w:t>
-      </w:r>
-      <w:r>
-        <w:rPr>
-          <w:rFonts w:cs="B Lotus" w:hint="cs"/>
-          <w:sz w:val="28"/>
-          <w:szCs w:val="28"/>
-          <w:rtl/>
-          <w:lang w:bidi="fa-IR"/>
-        </w:rPr>
-        <w:t>لی و مکانیسم های امنیتی این پلت</w:t>
-      </w:r>
-      <w:r>
-        <w:rPr>
-          <w:rFonts w:cs="B Lotus" w:hint="cs"/>
-          <w:sz w:val="28"/>
-          <w:szCs w:val="28"/>
-          <w:rtl/>
-          <w:lang w:bidi="fa-IR"/>
-        </w:rPr>
-        <w:t>فرم در قراردادهای هوشمند تعبیه شده است و شفافیت، تغییر ناپذیری و اتوماسیون تراکنش های انرژی را تضمین می کند. این تحقیق طراحی، پیاده‌سازی و ارزیابی سیستم پیشنهادی را با تمرکز بر امکان‌سنجی اقتصادی، مقیاس‌پذیری و پیامدهای امنیتی آن بررسی می‌کند.</w:t>
-      </w:r>
+    </w:p>
+    <w:p>
+      <w:pPr>
+        <w:bidi/>
+        <w:rPr>
+          <w:lang w:bidi="fa-IR"/>
+        </w:rPr>
+      </w:pPr>
     </w:p>
     <w:p>
       <w:pPr>
@@ -150,7 +529,7 @@
 </file>
 
 <file path=word/styles.xml><?xml version="1.0" encoding="utf-8"?>
-<w:styles xmlns:mc="http://schemas.openxmlformats.org/markup-compatibility/2006" xmlns:r="http://schemas.openxmlformats.org/officeDocument/2006/relationships" xmlns:w="http://schemas.openxmlformats.org/wordprocessingml/2006/main" xmlns:w14="http://schemas.microsoft.com/office/word/2010/wordml" xmlns:w15="http://schemas.microsoft.com/office/word/2012/wordml" xmlns:w16se="http://schemas.microsoft.com/office/word/2015/wordml/symex" mc:Ignorable="w14 w15 w16se">
+<w:styles xmlns:mc="http://schemas.openxmlformats.org/markup-compatibility/2006" xmlns:r="http://schemas.openxmlformats.org/officeDocument/2006/relationships" xmlns:w="http://schemas.openxmlformats.org/wordprocessingml/2006/main" xmlns:w14="http://schemas.microsoft.com/office/word/2010/wordml" xmlns:w15="http://schemas.microsoft.com/office/word/2012/wordml" xmlns:w16cex="http://schemas.microsoft.com/office/word/2018/wordml/cex" xmlns:w16cid="http://schemas.microsoft.com/office/word/2016/wordml/cid" xmlns:w16="http://schemas.microsoft.com/office/word/2018/wordml" xmlns:w16du="http://schemas.microsoft.com/office/word/2023/wordml/word16du" xmlns:w16sdtdh="http://schemas.microsoft.com/office/word/2020/wordml/sdtdatahash" xmlns:w16se="http://schemas.microsoft.com/office/word/2015/wordml/symex" mc:Ignorable="w14 w15 w16se w16cid w16 w16cex w16sdtdh w16du">
   <w:docDefaults>
     <w:rPrDefault>
       <w:rPr>
@@ -168,7 +547,7 @@
       </w:pPr>
     </w:pPrDefault>
   </w:docDefaults>
-  <w:latentStyles w:defLockedState="0" w:defUIPriority="99" w:defSemiHidden="0" w:defUnhideWhenUsed="0" w:defQFormat="0" w:count="371">
+  <w:latentStyles w:defLockedState="0" w:defUIPriority="99" w:defSemiHidden="0" w:defUnhideWhenUsed="0" w:defQFormat="0" w:count="376">
     <w:lsdException w:name="Normal" w:uiPriority="0" w:qFormat="1"/>
     <w:lsdException w:name="heading 1" w:uiPriority="9" w:qFormat="1"/>
     <w:lsdException w:name="heading 2" w:semiHidden="1" w:uiPriority="9" w:unhideWhenUsed="1" w:qFormat="1"/>
@@ -540,6 +919,11 @@
     <w:lsdException w:name="List Table 5 Dark Accent 6" w:uiPriority="50"/>
     <w:lsdException w:name="List Table 6 Colorful Accent 6" w:uiPriority="51"/>
     <w:lsdException w:name="List Table 7 Colorful Accent 6" w:uiPriority="52"/>
+    <w:lsdException w:name="Mention" w:semiHidden="1" w:unhideWhenUsed="1"/>
+    <w:lsdException w:name="Smart Hyperlink" w:semiHidden="1" w:unhideWhenUsed="1"/>
+    <w:lsdException w:name="Hashtag" w:semiHidden="1" w:unhideWhenUsed="1"/>
+    <w:lsdException w:name="Unresolved Mention" w:semiHidden="1" w:unhideWhenUsed="1"/>
+    <w:lsdException w:name="Smart Link" w:semiHidden="1" w:unhideWhenUsed="1"/>
   </w:latentStyles>
   <w:style w:type="paragraph" w:default="1" w:styleId="Normal">
     <w:name w:val="Normal"/>

</xml_diff>